<commit_message>
Dúvidas/Questões do orientador sobre a descrição inicial do projeto
</commit_message>
<xml_diff>
--- a/MOVIETICKET.docx
+++ b/MOVIETICKET.docx
@@ -1,6 +1,6 @@
 
 <file path=word/document.xml><?xml version="1.0" encoding="utf-8"?>
-<w:document xmlns:wpc="http://schemas.microsoft.com/office/word/2010/wordprocessingCanvas" xmlns:mc="http://schemas.openxmlformats.org/markup-compatibility/2006" xmlns:o="urn:schemas-microsoft-com:office:office" xmlns:r="http://schemas.openxmlformats.org/officeDocument/2006/relationships" xmlns:m="http://schemas.openxmlformats.org/officeDocument/2006/math" xmlns:v="urn:schemas-microsoft-com:vml" xmlns:wp14="http://schemas.microsoft.com/office/word/2010/wordprocessingDrawing" xmlns:wp="http://schemas.openxmlformats.org/drawingml/2006/wordprocessingDrawing" xmlns:w10="urn:schemas-microsoft-com:office:word" xmlns:w="http://schemas.openxmlformats.org/wordprocessingml/2006/main" xmlns:w14="http://schemas.microsoft.com/office/word/2010/wordml" xmlns:wpg="http://schemas.microsoft.com/office/word/2010/wordprocessingGroup" xmlns:wpi="http://schemas.microsoft.com/office/word/2010/wordprocessingInk" xmlns:wne="http://schemas.microsoft.com/office/word/2006/wordml" xmlns:wps="http://schemas.microsoft.com/office/word/2010/wordprocessingShape" mc:Ignorable="w14 wp14">
+<w:document xmlns:ve="http://schemas.openxmlformats.org/markup-compatibility/2006" xmlns:o="urn:schemas-microsoft-com:office:office" xmlns:r="http://schemas.openxmlformats.org/officeDocument/2006/relationships" xmlns:m="http://schemas.openxmlformats.org/officeDocument/2006/math" xmlns:v="urn:schemas-microsoft-com:vml" xmlns:wp="http://schemas.openxmlformats.org/drawingml/2006/wordprocessingDrawing" xmlns:w10="urn:schemas-microsoft-com:office:word" xmlns:w="http://schemas.openxmlformats.org/wordprocessingml/2006/main" xmlns:wne="http://schemas.microsoft.com/office/word/2006/wordml">
   <w:body>
     <w:p>
       <w:pPr>
@@ -167,25 +167,7 @@
           <w:sz w:val="23"/>
           <w:szCs w:val="23"/>
         </w:rPr>
-        <w:t>Ant</w:t>
-      </w:r>
-      <w:r>
-        <w:rPr>
-          <w:rFonts w:ascii="Calibri" w:hAnsi="Calibri"/>
-          <w:color w:val="444444"/>
-          <w:sz w:val="23"/>
-          <w:szCs w:val="23"/>
-        </w:rPr>
-        <w:t>e</w:t>
-      </w:r>
-      <w:r>
-        <w:rPr>
-          <w:rFonts w:ascii="Calibri" w:hAnsi="Calibri"/>
-          <w:color w:val="444444"/>
-          <w:sz w:val="23"/>
-          <w:szCs w:val="23"/>
-        </w:rPr>
-        <w:t>s da compra:</w:t>
+        <w:t>Antes da compra:</w:t>
       </w:r>
     </w:p>
     <w:p>
@@ -489,6 +471,105 @@
           <w:szCs w:val="23"/>
         </w:rPr>
       </w:pPr>
+      <w:r>
+        <w:rPr>
+          <w:rFonts w:ascii="Calibri" w:hAnsi="Calibri"/>
+          <w:color w:val="444444"/>
+          <w:sz w:val="23"/>
+          <w:szCs w:val="23"/>
+        </w:rPr>
+        <w:t>QUESTÕES/DÚVIDAS:</w:t>
+      </w:r>
+    </w:p>
+    <w:p>
+      <w:pPr>
+        <w:pStyle w:val="NormalWeb"/>
+        <w:numPr>
+          <w:ilvl w:val="0"/>
+          <w:numId w:val="3"/>
+        </w:numPr>
+        <w:shd w:val="clear" w:color="auto" w:fill="FFFFFF"/>
+        <w:spacing w:before="0" w:beforeAutospacing="0" w:after="324" w:afterAutospacing="0" w:line="315" w:lineRule="atLeast"/>
+        <w:rPr>
+          <w:rFonts w:ascii="Calibri" w:hAnsi="Calibri"/>
+          <w:color w:val="444444"/>
+          <w:sz w:val="23"/>
+          <w:szCs w:val="23"/>
+        </w:rPr>
+      </w:pPr>
+      <w:r>
+        <w:rPr>
+          <w:rFonts w:ascii="Calibri" w:hAnsi="Calibri"/>
+          <w:color w:val="444444"/>
+          <w:sz w:val="23"/>
+          <w:szCs w:val="23"/>
+        </w:rPr>
+        <w:t xml:space="preserve">Não está definido quem pode fazer o quê, ou seja, quais os papéis que existirão no sistema, nem se haverá </w:t>
+      </w:r>
+      <w:proofErr w:type="gramStart"/>
+      <w:r>
+        <w:rPr>
+          <w:rFonts w:ascii="Calibri" w:hAnsi="Calibri"/>
+          <w:color w:val="444444"/>
+          <w:sz w:val="23"/>
+          <w:szCs w:val="23"/>
+        </w:rPr>
+        <w:t>autenticação</w:t>
+      </w:r>
+      <w:proofErr w:type="gramEnd"/>
+    </w:p>
+    <w:p>
+      <w:pPr>
+        <w:pStyle w:val="NormalWeb"/>
+        <w:numPr>
+          <w:ilvl w:val="0"/>
+          <w:numId w:val="3"/>
+        </w:numPr>
+        <w:shd w:val="clear" w:color="auto" w:fill="FFFFFF"/>
+        <w:spacing w:before="0" w:beforeAutospacing="0" w:after="324" w:afterAutospacing="0" w:line="315" w:lineRule="atLeast"/>
+        <w:rPr>
+          <w:rFonts w:ascii="Calibri" w:hAnsi="Calibri"/>
+          <w:color w:val="444444"/>
+          <w:sz w:val="23"/>
+          <w:szCs w:val="23"/>
+        </w:rPr>
+      </w:pPr>
+      <w:r>
+        <w:rPr>
+          <w:rFonts w:ascii="Calibri" w:hAnsi="Calibri"/>
+          <w:color w:val="444444"/>
+          <w:sz w:val="23"/>
+          <w:szCs w:val="23"/>
+        </w:rPr>
+        <w:lastRenderedPageBreak/>
+        <w:t>Os filmes, sessões, salas, cadeiras, deverão ser cadastrados e mantidos por alguém. Não está previsto.</w:t>
+      </w:r>
+    </w:p>
+    <w:p>
+      <w:pPr>
+        <w:pStyle w:val="NormalWeb"/>
+        <w:numPr>
+          <w:ilvl w:val="0"/>
+          <w:numId w:val="3"/>
+        </w:numPr>
+        <w:shd w:val="clear" w:color="auto" w:fill="FFFFFF"/>
+        <w:spacing w:before="0" w:beforeAutospacing="0" w:after="324" w:afterAutospacing="0" w:line="315" w:lineRule="atLeast"/>
+        <w:rPr>
+          <w:rFonts w:ascii="Calibri" w:hAnsi="Calibri"/>
+          <w:color w:val="444444"/>
+          <w:sz w:val="23"/>
+          <w:szCs w:val="23"/>
+        </w:rPr>
+      </w:pPr>
+      <w:r>
+        <w:rPr>
+          <w:rFonts w:ascii="Calibri" w:hAnsi="Calibri"/>
+          <w:color w:val="444444"/>
+          <w:sz w:val="23"/>
+          <w:szCs w:val="23"/>
+        </w:rPr>
+        <w:t>É preciso saber exatamente quais dados do filme que serão armazenados (retirar o “etc.”)</w:t>
+      </w:r>
     </w:p>
     <w:p/>
     <w:sectPr>
@@ -502,7 +583,7 @@
 </file>
 
 <file path=word/numbering.xml><?xml version="1.0" encoding="utf-8"?>
-<w:numbering xmlns:wpc="http://schemas.microsoft.com/office/word/2010/wordprocessingCanvas" xmlns:mc="http://schemas.openxmlformats.org/markup-compatibility/2006" xmlns:o="urn:schemas-microsoft-com:office:office" xmlns:r="http://schemas.openxmlformats.org/officeDocument/2006/relationships" xmlns:m="http://schemas.openxmlformats.org/officeDocument/2006/math" xmlns:v="urn:schemas-microsoft-com:vml" xmlns:wp14="http://schemas.microsoft.com/office/word/2010/wordprocessingDrawing" xmlns:wp="http://schemas.openxmlformats.org/drawingml/2006/wordprocessingDrawing" xmlns:w10="urn:schemas-microsoft-com:office:word" xmlns:w="http://schemas.openxmlformats.org/wordprocessingml/2006/main" xmlns:w14="http://schemas.microsoft.com/office/word/2010/wordml" xmlns:wpg="http://schemas.microsoft.com/office/word/2010/wordprocessingGroup" xmlns:wpi="http://schemas.microsoft.com/office/word/2010/wordprocessingInk" xmlns:wne="http://schemas.microsoft.com/office/word/2006/wordml" xmlns:wps="http://schemas.microsoft.com/office/word/2010/wordprocessingShape" mc:Ignorable="w14 wp14">
+<w:numbering xmlns:ve="http://schemas.openxmlformats.org/markup-compatibility/2006" xmlns:o="urn:schemas-microsoft-com:office:office" xmlns:r="http://schemas.openxmlformats.org/officeDocument/2006/relationships" xmlns:m="http://schemas.openxmlformats.org/officeDocument/2006/math" xmlns:v="urn:schemas-microsoft-com:vml" xmlns:wp="http://schemas.openxmlformats.org/drawingml/2006/wordprocessingDrawing" xmlns:w10="urn:schemas-microsoft-com:office:word" xmlns:w="http://schemas.openxmlformats.org/wordprocessingml/2006/main" xmlns:wne="http://schemas.microsoft.com/office/word/2006/wordml">
   <w:abstractNum w:abstractNumId="0">
     <w:nsid w:val="04B26165"/>
     <w:multiLevelType w:val="multilevel"/>
@@ -617,6 +698,119 @@
     </w:lvl>
   </w:abstractNum>
   <w:abstractNum w:abstractNumId="1">
+    <w:nsid w:val="37BD1128"/>
+    <w:multiLevelType w:val="hybridMultilevel"/>
+    <w:tmpl w:val="9C9E0726"/>
+    <w:lvl w:ilvl="0" w:tplc="04160001">
+      <w:start w:val="1"/>
+      <w:numFmt w:val="bullet"/>
+      <w:lvlText w:val=""/>
+      <w:lvlJc w:val="left"/>
+      <w:pPr>
+        <w:ind w:left="720" w:hanging="360"/>
+      </w:pPr>
+      <w:rPr>
+        <w:rFonts w:ascii="Symbol" w:hAnsi="Symbol" w:hint="default"/>
+      </w:rPr>
+    </w:lvl>
+    <w:lvl w:ilvl="1" w:tplc="04160003" w:tentative="1">
+      <w:start w:val="1"/>
+      <w:numFmt w:val="bullet"/>
+      <w:lvlText w:val="o"/>
+      <w:lvlJc w:val="left"/>
+      <w:pPr>
+        <w:ind w:left="1440" w:hanging="360"/>
+      </w:pPr>
+      <w:rPr>
+        <w:rFonts w:ascii="Courier New" w:hAnsi="Courier New" w:cs="Courier New" w:hint="default"/>
+      </w:rPr>
+    </w:lvl>
+    <w:lvl w:ilvl="2" w:tplc="04160005" w:tentative="1">
+      <w:start w:val="1"/>
+      <w:numFmt w:val="bullet"/>
+      <w:lvlText w:val=""/>
+      <w:lvlJc w:val="left"/>
+      <w:pPr>
+        <w:ind w:left="2160" w:hanging="360"/>
+      </w:pPr>
+      <w:rPr>
+        <w:rFonts w:ascii="Wingdings" w:hAnsi="Wingdings" w:hint="default"/>
+      </w:rPr>
+    </w:lvl>
+    <w:lvl w:ilvl="3" w:tplc="04160001" w:tentative="1">
+      <w:start w:val="1"/>
+      <w:numFmt w:val="bullet"/>
+      <w:lvlText w:val=""/>
+      <w:lvlJc w:val="left"/>
+      <w:pPr>
+        <w:ind w:left="2880" w:hanging="360"/>
+      </w:pPr>
+      <w:rPr>
+        <w:rFonts w:ascii="Symbol" w:hAnsi="Symbol" w:hint="default"/>
+      </w:rPr>
+    </w:lvl>
+    <w:lvl w:ilvl="4" w:tplc="04160003" w:tentative="1">
+      <w:start w:val="1"/>
+      <w:numFmt w:val="bullet"/>
+      <w:lvlText w:val="o"/>
+      <w:lvlJc w:val="left"/>
+      <w:pPr>
+        <w:ind w:left="3600" w:hanging="360"/>
+      </w:pPr>
+      <w:rPr>
+        <w:rFonts w:ascii="Courier New" w:hAnsi="Courier New" w:cs="Courier New" w:hint="default"/>
+      </w:rPr>
+    </w:lvl>
+    <w:lvl w:ilvl="5" w:tplc="04160005" w:tentative="1">
+      <w:start w:val="1"/>
+      <w:numFmt w:val="bullet"/>
+      <w:lvlText w:val=""/>
+      <w:lvlJc w:val="left"/>
+      <w:pPr>
+        <w:ind w:left="4320" w:hanging="360"/>
+      </w:pPr>
+      <w:rPr>
+        <w:rFonts w:ascii="Wingdings" w:hAnsi="Wingdings" w:hint="default"/>
+      </w:rPr>
+    </w:lvl>
+    <w:lvl w:ilvl="6" w:tplc="04160001" w:tentative="1">
+      <w:start w:val="1"/>
+      <w:numFmt w:val="bullet"/>
+      <w:lvlText w:val=""/>
+      <w:lvlJc w:val="left"/>
+      <w:pPr>
+        <w:ind w:left="5040" w:hanging="360"/>
+      </w:pPr>
+      <w:rPr>
+        <w:rFonts w:ascii="Symbol" w:hAnsi="Symbol" w:hint="default"/>
+      </w:rPr>
+    </w:lvl>
+    <w:lvl w:ilvl="7" w:tplc="04160003" w:tentative="1">
+      <w:start w:val="1"/>
+      <w:numFmt w:val="bullet"/>
+      <w:lvlText w:val="o"/>
+      <w:lvlJc w:val="left"/>
+      <w:pPr>
+        <w:ind w:left="5760" w:hanging="360"/>
+      </w:pPr>
+      <w:rPr>
+        <w:rFonts w:ascii="Courier New" w:hAnsi="Courier New" w:cs="Courier New" w:hint="default"/>
+      </w:rPr>
+    </w:lvl>
+    <w:lvl w:ilvl="8" w:tplc="04160005" w:tentative="1">
+      <w:start w:val="1"/>
+      <w:numFmt w:val="bullet"/>
+      <w:lvlText w:val=""/>
+      <w:lvlJc w:val="left"/>
+      <w:pPr>
+        <w:ind w:left="6480" w:hanging="360"/>
+      </w:pPr>
+      <w:rPr>
+        <w:rFonts w:ascii="Wingdings" w:hAnsi="Wingdings" w:hint="default"/>
+      </w:rPr>
+    </w:lvl>
+  </w:abstractNum>
+  <w:abstractNum w:abstractNumId="2">
     <w:nsid w:val="7F024051"/>
     <w:multiLevelType w:val="multilevel"/>
     <w:tmpl w:val="2C5289C8"/>
@@ -733,13 +927,16 @@
     <w:abstractNumId w:val="0"/>
   </w:num>
   <w:num w:numId="2">
+    <w:abstractNumId w:val="2"/>
+  </w:num>
+  <w:num w:numId="3">
     <w:abstractNumId w:val="1"/>
   </w:num>
 </w:numbering>
 </file>
 
 <file path=word/styles.xml><?xml version="1.0" encoding="utf-8"?>
-<w:styles xmlns:mc="http://schemas.openxmlformats.org/markup-compatibility/2006" xmlns:r="http://schemas.openxmlformats.org/officeDocument/2006/relationships" xmlns:w="http://schemas.openxmlformats.org/wordprocessingml/2006/main" xmlns:w14="http://schemas.microsoft.com/office/word/2010/wordml" mc:Ignorable="w14">
+<w:styles xmlns:r="http://schemas.openxmlformats.org/officeDocument/2006/relationships" xmlns:w="http://schemas.openxmlformats.org/wordprocessingml/2006/main">
   <w:docDefaults>
     <w:rPrDefault>
       <w:rPr>
@@ -897,6 +1094,7 @@
   <w:style w:type="paragraph" w:default="1" w:styleId="Normal">
     <w:name w:val="Normal"/>
     <w:qFormat/>
+    <w:rsid w:val="00C841D2"/>
   </w:style>
   <w:style w:type="character" w:default="1" w:styleId="Fontepargpadro">
     <w:name w:val="Default Paragraph Font"/>
@@ -909,6 +1107,7 @@
     <w:uiPriority w:val="99"/>
     <w:semiHidden/>
     <w:unhideWhenUsed/>
+    <w:qFormat/>
     <w:tblPr>
       <w:tblInd w:w="0" w:type="dxa"/>
       <w:tblCellMar>

</xml_diff>